<commit_message>
Add course notes for Python Foundation course
</commit_message>
<xml_diff>
--- a/Supporting courses/Intro to HTML and CSS/Notes from the course.docx
+++ b/Supporting courses/Intro to HTML and CSS/Notes from the course.docx
@@ -68,7 +68,6 @@
           <w:kern w:val="0"/>
           <w:sz w:val="24"/>
           <w:szCs w:val="24"/>
-          <w:bdr w:val="none" w:color="auto" w:sz="0" w:space="0"/>
           <w:vertAlign w:val="baseline"/>
           <w:lang w:val="en-US" w:eastAsia="zh-CN" w:bidi="ar"/>
         </w:rPr>
@@ -83,7 +82,6 @@
           <w:kern w:val="0"/>
           <w:sz w:val="24"/>
           <w:szCs w:val="24"/>
-          <w:bdr w:val="none" w:color="auto" w:sz="0" w:space="0"/>
           <w:vertAlign w:val="baseline"/>
           <w:lang w:val="en-US" w:eastAsia="zh-CN" w:bidi="ar"/>
         </w:rPr>
@@ -98,7 +96,6 @@
           <w:kern w:val="0"/>
           <w:sz w:val="24"/>
           <w:szCs w:val="24"/>
-          <w:bdr w:val="none" w:color="auto" w:sz="0" w:space="0"/>
           <w:vertAlign w:val="baseline"/>
           <w:lang w:val="en-US" w:eastAsia="zh-CN" w:bidi="ar"/>
         </w:rPr>
@@ -113,7 +110,6 @@
           <w:kern w:val="0"/>
           <w:sz w:val="24"/>
           <w:szCs w:val="24"/>
-          <w:bdr w:val="none" w:color="auto" w:sz="0" w:space="0"/>
           <w:vertAlign w:val="baseline"/>
           <w:lang w:val="en-US" w:eastAsia="zh-CN" w:bidi="ar"/>
         </w:rPr>
@@ -128,7 +124,6 @@
           <w:kern w:val="0"/>
           <w:sz w:val="24"/>
           <w:szCs w:val="24"/>
-          <w:bdr w:val="none" w:color="auto" w:sz="0" w:space="0"/>
           <w:vertAlign w:val="baseline"/>
           <w:lang w:val="en-US" w:eastAsia="zh-CN" w:bidi="ar"/>
         </w:rPr>
@@ -141,7 +136,6 @@
           <w:kern w:val="0"/>
           <w:sz w:val="24"/>
           <w:szCs w:val="24"/>
-          <w:bdr w:val="none" w:color="auto" w:sz="0" w:space="0"/>
           <w:vertAlign w:val="baseline"/>
           <w:lang w:val="en-US" w:eastAsia="zh-CN" w:bidi="ar"/>
         </w:rPr>
@@ -156,7 +150,6 @@
           <w:kern w:val="0"/>
           <w:sz w:val="24"/>
           <w:szCs w:val="24"/>
-          <w:bdr w:val="none" w:color="auto" w:sz="0" w:space="0"/>
           <w:vertAlign w:val="baseline"/>
           <w:lang w:val="en-US" w:eastAsia="zh-CN" w:bidi="ar"/>
         </w:rPr>
@@ -224,7 +217,6 @@
           <w:kern w:val="0"/>
           <w:sz w:val="24"/>
           <w:szCs w:val="24"/>
-          <w:bdr w:val="none" w:color="auto" w:sz="0" w:space="0"/>
           <w:vertAlign w:val="baseline"/>
           <w:lang w:val="en-US" w:eastAsia="zh-CN" w:bidi="ar"/>
         </w:rPr>
@@ -239,7 +231,6 @@
           <w:kern w:val="0"/>
           <w:sz w:val="24"/>
           <w:szCs w:val="24"/>
-          <w:bdr w:val="none" w:color="auto" w:sz="0" w:space="0"/>
           <w:vertAlign w:val="baseline"/>
           <w:lang w:val="en-US" w:eastAsia="zh-CN" w:bidi="ar"/>
         </w:rPr>
@@ -254,7 +245,6 @@
           <w:kern w:val="0"/>
           <w:sz w:val="24"/>
           <w:szCs w:val="24"/>
-          <w:bdr w:val="none" w:color="auto" w:sz="0" w:space="0"/>
           <w:vertAlign w:val="baseline"/>
           <w:lang w:val="en-US" w:eastAsia="zh-CN" w:bidi="ar"/>
         </w:rPr>
@@ -269,7 +259,6 @@
           <w:kern w:val="0"/>
           <w:sz w:val="24"/>
           <w:szCs w:val="24"/>
-          <w:bdr w:val="none" w:color="auto" w:sz="0" w:space="0"/>
           <w:vertAlign w:val="baseline"/>
           <w:lang w:val="en-US" w:eastAsia="zh-CN" w:bidi="ar"/>
         </w:rPr>
@@ -284,7 +273,6 @@
           <w:kern w:val="0"/>
           <w:sz w:val="24"/>
           <w:szCs w:val="24"/>
-          <w:bdr w:val="none" w:color="auto" w:sz="0" w:space="0"/>
           <w:vertAlign w:val="baseline"/>
           <w:lang w:val="en-US" w:eastAsia="zh-CN" w:bidi="ar"/>
         </w:rPr>
@@ -299,7 +287,6 @@
           <w:kern w:val="0"/>
           <w:sz w:val="24"/>
           <w:szCs w:val="24"/>
-          <w:bdr w:val="none" w:color="auto" w:sz="0" w:space="0"/>
           <w:vertAlign w:val="baseline"/>
           <w:lang w:val="en-US" w:eastAsia="zh-CN" w:bidi="ar"/>
         </w:rPr>
@@ -314,7 +301,6 @@
           <w:kern w:val="0"/>
           <w:sz w:val="24"/>
           <w:szCs w:val="24"/>
-          <w:bdr w:val="none" w:color="auto" w:sz="0" w:space="0"/>
           <w:vertAlign w:val="baseline"/>
           <w:lang w:val="en-US" w:eastAsia="zh-CN" w:bidi="ar"/>
         </w:rPr>
@@ -329,7 +315,6 @@
           <w:kern w:val="0"/>
           <w:sz w:val="24"/>
           <w:szCs w:val="24"/>
-          <w:bdr w:val="none" w:color="auto" w:sz="0" w:space="0"/>
           <w:vertAlign w:val="baseline"/>
           <w:lang w:val="en-US" w:eastAsia="zh-CN" w:bidi="ar"/>
         </w:rPr>
@@ -344,7 +329,6 @@
           <w:kern w:val="0"/>
           <w:sz w:val="24"/>
           <w:szCs w:val="24"/>
-          <w:bdr w:val="none" w:color="auto" w:sz="0" w:space="0"/>
           <w:vertAlign w:val="baseline"/>
           <w:lang w:val="en-US" w:eastAsia="zh-CN" w:bidi="ar"/>
         </w:rPr>
@@ -447,7 +431,6 @@
           <w:kern w:val="0"/>
           <w:sz w:val="22"/>
           <w:szCs w:val="22"/>
-          <w:bdr w:val="none" w:color="auto" w:sz="0" w:space="0"/>
           <w:shd w:val="clear" w:fill="FFFFFF"/>
           <w:vertAlign w:val="baseline"/>
           <w:lang w:val="en-US" w:eastAsia="zh-CN" w:bidi="ar"/>
@@ -466,7 +449,6 @@
           <w:kern w:val="0"/>
           <w:sz w:val="22"/>
           <w:szCs w:val="22"/>
-          <w:bdr w:val="none" w:color="auto" w:sz="0" w:space="0"/>
           <w:shd w:val="clear" w:fill="FFFFFF"/>
           <w:vertAlign w:val="baseline"/>
           <w:lang w:val="en-US" w:eastAsia="zh-CN" w:bidi="ar"/>
@@ -513,7 +495,6 @@
           <w:kern w:val="0"/>
           <w:sz w:val="24"/>
           <w:szCs w:val="24"/>
-          <w:bdr w:val="none" w:color="auto" w:sz="0" w:space="0"/>
           <w:shd w:val="clear" w:fill="FFFFFF"/>
           <w:vertAlign w:val="baseline"/>
           <w:lang w:val="en-US" w:eastAsia="zh-CN" w:bidi="ar"/>
@@ -532,7 +513,6 @@
           <w:kern w:val="0"/>
           <w:sz w:val="24"/>
           <w:szCs w:val="24"/>
-          <w:bdr w:val="none" w:color="auto" w:sz="0" w:space="0"/>
           <w:shd w:val="clear" w:fill="FFFFFF"/>
           <w:vertAlign w:val="baseline"/>
           <w:lang w:val="en-US" w:eastAsia="zh-CN" w:bidi="ar"/>
@@ -551,7 +531,6 @@
           <w:kern w:val="0"/>
           <w:sz w:val="24"/>
           <w:szCs w:val="24"/>
-          <w:bdr w:val="none" w:color="auto" w:sz="0" w:space="0"/>
           <w:shd w:val="clear" w:fill="FFFFFF"/>
           <w:vertAlign w:val="baseline"/>
           <w:lang w:val="en-US" w:eastAsia="zh-CN" w:bidi="ar"/>
@@ -570,7 +549,6 @@
           <w:kern w:val="0"/>
           <w:sz w:val="24"/>
           <w:szCs w:val="24"/>
-          <w:bdr w:val="none" w:color="auto" w:sz="0" w:space="0"/>
           <w:shd w:val="clear" w:fill="FFFFFF"/>
           <w:vertAlign w:val="baseline"/>
           <w:lang w:val="en-US" w:eastAsia="zh-CN" w:bidi="ar"/>
@@ -589,7 +567,6 @@
           <w:kern w:val="0"/>
           <w:sz w:val="24"/>
           <w:szCs w:val="24"/>
-          <w:bdr w:val="none" w:color="auto" w:sz="0" w:space="0"/>
           <w:shd w:val="clear" w:fill="FFFFFF"/>
           <w:vertAlign w:val="baseline"/>
           <w:lang w:val="en-US" w:eastAsia="zh-CN" w:bidi="ar"/>
@@ -607,7 +584,6 @@
           <w:kern w:val="0"/>
           <w:sz w:val="24"/>
           <w:szCs w:val="24"/>
-          <w:bdr w:val="none" w:color="auto" w:sz="0" w:space="0"/>
           <w:shd w:val="clear" w:fill="FFFFFF"/>
           <w:vertAlign w:val="baseline"/>
           <w:lang w:val="en-US" w:eastAsia="zh-CN" w:bidi="ar"/>
@@ -626,7 +602,6 @@
           <w:kern w:val="0"/>
           <w:sz w:val="24"/>
           <w:szCs w:val="24"/>
-          <w:bdr w:val="none" w:color="auto" w:sz="0" w:space="0"/>
           <w:shd w:val="clear" w:fill="FFFFFF"/>
           <w:vertAlign w:val="baseline"/>
           <w:lang w:val="en-US" w:eastAsia="zh-CN" w:bidi="ar"/>
@@ -672,7 +647,6 @@
           <w:kern w:val="0"/>
           <w:sz w:val="21"/>
           <w:szCs w:val="21"/>
-          <w:bdr w:val="none" w:color="auto" w:sz="0" w:space="0"/>
           <w:shd w:val="clear" w:fill="FFFFFF"/>
           <w:vertAlign w:val="baseline"/>
           <w:lang w:val="en-US" w:eastAsia="zh-CN" w:bidi="ar"/>
@@ -689,7 +663,6 @@
           <w:kern w:val="0"/>
           <w:sz w:val="21"/>
           <w:szCs w:val="21"/>
-          <w:bdr w:val="none" w:color="auto" w:sz="0" w:space="0"/>
           <w:shd w:val="clear" w:fill="FFFFFF"/>
           <w:vertAlign w:val="baseline"/>
           <w:lang w:val="en-US" w:eastAsia="zh-CN" w:bidi="ar"/>
@@ -735,7 +708,6 @@
           <w:kern w:val="0"/>
           <w:sz w:val="24"/>
           <w:szCs w:val="24"/>
-          <w:bdr w:val="none" w:color="auto" w:sz="0" w:space="0"/>
           <w:shd w:val="clear" w:fill="FFFFFF"/>
           <w:vertAlign w:val="baseline"/>
           <w:lang w:val="en-US" w:eastAsia="zh-CN" w:bidi="ar"/>
@@ -754,7 +726,6 @@
           <w:kern w:val="0"/>
           <w:sz w:val="24"/>
           <w:szCs w:val="24"/>
-          <w:bdr w:val="none" w:color="auto" w:sz="0" w:space="0"/>
           <w:shd w:val="clear" w:fill="FFFFFF"/>
           <w:vertAlign w:val="baseline"/>
           <w:lang w:val="en-US" w:eastAsia="zh-CN" w:bidi="ar"/>
@@ -773,7 +744,6 @@
           <w:kern w:val="0"/>
           <w:sz w:val="24"/>
           <w:szCs w:val="24"/>
-          <w:bdr w:val="none" w:color="auto" w:sz="0" w:space="0"/>
           <w:shd w:val="clear" w:fill="FFFFFF"/>
           <w:vertAlign w:val="baseline"/>
           <w:lang w:val="en-US" w:eastAsia="zh-CN" w:bidi="ar"/>
@@ -792,7 +762,6 @@
           <w:kern w:val="0"/>
           <w:sz w:val="24"/>
           <w:szCs w:val="24"/>
-          <w:bdr w:val="none" w:color="auto" w:sz="0" w:space="0"/>
           <w:shd w:val="clear" w:fill="FFFFFF"/>
           <w:vertAlign w:val="baseline"/>
           <w:lang w:val="en-US" w:eastAsia="zh-CN" w:bidi="ar"/>
@@ -811,7 +780,6 @@
           <w:kern w:val="0"/>
           <w:sz w:val="24"/>
           <w:szCs w:val="24"/>
-          <w:bdr w:val="none" w:color="auto" w:sz="0" w:space="0"/>
           <w:shd w:val="clear" w:fill="FFFFFF"/>
           <w:vertAlign w:val="baseline"/>
           <w:lang w:val="en-US" w:eastAsia="zh-CN" w:bidi="ar"/>
@@ -828,7 +796,6 @@
           <w:kern w:val="0"/>
           <w:sz w:val="24"/>
           <w:szCs w:val="24"/>
-          <w:bdr w:val="none" w:color="auto" w:sz="0" w:space="0"/>
           <w:shd w:val="clear" w:fill="FFFFFF"/>
           <w:vertAlign w:val="baseline"/>
           <w:lang w:val="en-US" w:eastAsia="zh-CN" w:bidi="ar"/>
@@ -847,7 +814,6 @@
           <w:kern w:val="0"/>
           <w:sz w:val="24"/>
           <w:szCs w:val="24"/>
-          <w:bdr w:val="none" w:color="auto" w:sz="0" w:space="0"/>
           <w:shd w:val="clear" w:fill="FFFFFF"/>
           <w:vertAlign w:val="baseline"/>
           <w:lang w:val="en-US" w:eastAsia="zh-CN" w:bidi="ar"/>
@@ -1107,7 +1073,6 @@
           <w:spacing w:val="0"/>
           <w:sz w:val="24"/>
           <w:szCs w:val="24"/>
-          <w:bdr w:val="none" w:color="auto" w:sz="0" w:space="0"/>
           <w:shd w:val="clear" w:fill="FFFFFF"/>
           <w:vertAlign w:val="baseline"/>
         </w:rPr>
@@ -1150,7 +1115,6 @@
           <w:spacing w:val="0"/>
           <w:sz w:val="24"/>
           <w:szCs w:val="24"/>
-          <w:bdr w:val="none" w:color="auto" w:sz="0" w:space="0"/>
           <w:shd w:val="clear" w:fill="FFFFFF"/>
           <w:vertAlign w:val="baseline"/>
         </w:rPr>
@@ -1195,7 +1159,6 @@
           <w:kern w:val="0"/>
           <w:sz w:val="24"/>
           <w:szCs w:val="24"/>
-          <w:bdr w:val="none" w:color="auto" w:sz="0" w:space="0"/>
           <w:shd w:val="clear" w:fill="FAFBFC"/>
           <w:vertAlign w:val="baseline"/>
           <w:lang w:val="en-US" w:eastAsia="zh-CN" w:bidi="ar"/>
@@ -1212,7 +1175,6 @@
           <w:kern w:val="0"/>
           <w:sz w:val="24"/>
           <w:szCs w:val="24"/>
-          <w:bdr w:val="none" w:color="auto" w:sz="0" w:space="0"/>
           <w:shd w:val="clear" w:fill="FAFBFC"/>
           <w:vertAlign w:val="baseline"/>
           <w:lang w:val="en-US" w:eastAsia="zh-CN" w:bidi="ar"/>
@@ -1229,7 +1191,6 @@
           <w:kern w:val="0"/>
           <w:sz w:val="24"/>
           <w:szCs w:val="24"/>
-          <w:bdr w:val="none" w:color="auto" w:sz="0" w:space="0"/>
           <w:shd w:val="clear" w:fill="FAFBFC"/>
           <w:vertAlign w:val="baseline"/>
           <w:lang w:val="en-US" w:eastAsia="zh-CN" w:bidi="ar"/>
@@ -1246,7 +1207,6 @@
           <w:kern w:val="0"/>
           <w:sz w:val="24"/>
           <w:szCs w:val="24"/>
-          <w:bdr w:val="none" w:color="auto" w:sz="0" w:space="0"/>
           <w:shd w:val="clear" w:fill="FAFBFC"/>
           <w:vertAlign w:val="baseline"/>
           <w:lang w:val="en-US" w:eastAsia="zh-CN" w:bidi="ar"/>
@@ -1264,7 +1224,6 @@
           <w:kern w:val="0"/>
           <w:sz w:val="24"/>
           <w:szCs w:val="24"/>
-          <w:bdr w:val="none" w:color="auto" w:sz="0" w:space="0"/>
           <w:shd w:val="clear" w:fill="FAFBFC"/>
           <w:vertAlign w:val="baseline"/>
           <w:lang w:val="en-US" w:eastAsia="zh-CN" w:bidi="ar"/>
@@ -1281,7 +1240,6 @@
           <w:kern w:val="0"/>
           <w:sz w:val="24"/>
           <w:szCs w:val="24"/>
-          <w:bdr w:val="none" w:color="auto" w:sz="0" w:space="0"/>
           <w:shd w:val="clear" w:fill="FAFBFC"/>
           <w:vertAlign w:val="baseline"/>
           <w:lang w:val="en-US" w:eastAsia="zh-CN" w:bidi="ar"/>
@@ -1298,7 +1256,6 @@
           <w:kern w:val="0"/>
           <w:sz w:val="24"/>
           <w:szCs w:val="24"/>
-          <w:bdr w:val="none" w:color="auto" w:sz="0" w:space="0"/>
           <w:shd w:val="clear" w:fill="FAFBFC"/>
           <w:vertAlign w:val="baseline"/>
           <w:lang w:val="en-US" w:eastAsia="zh-CN" w:bidi="ar"/>
@@ -1315,7 +1272,6 @@
           <w:kern w:val="0"/>
           <w:sz w:val="24"/>
           <w:szCs w:val="24"/>
-          <w:bdr w:val="none" w:color="auto" w:sz="0" w:space="0"/>
           <w:shd w:val="clear" w:fill="FAFBFC"/>
           <w:vertAlign w:val="baseline"/>
           <w:lang w:val="en-US" w:eastAsia="zh-CN" w:bidi="ar"/>
@@ -1332,7 +1288,6 @@
           <w:kern w:val="0"/>
           <w:sz w:val="24"/>
           <w:szCs w:val="24"/>
-          <w:bdr w:val="none" w:color="auto" w:sz="0" w:space="0"/>
           <w:shd w:val="clear" w:fill="FAFBFC"/>
           <w:vertAlign w:val="baseline"/>
           <w:lang w:val="en-US" w:eastAsia="zh-CN" w:bidi="ar"/>
@@ -1350,7 +1305,6 @@
           <w:kern w:val="0"/>
           <w:sz w:val="24"/>
           <w:szCs w:val="24"/>
-          <w:bdr w:val="none" w:color="auto" w:sz="0" w:space="0"/>
           <w:shd w:val="clear" w:fill="FAFBFC"/>
           <w:vertAlign w:val="baseline"/>
           <w:lang w:val="en-US" w:eastAsia="zh-CN" w:bidi="ar"/>
@@ -1367,7 +1321,6 @@
           <w:kern w:val="0"/>
           <w:sz w:val="24"/>
           <w:szCs w:val="24"/>
-          <w:bdr w:val="none" w:color="auto" w:sz="0" w:space="0"/>
           <w:shd w:val="clear" w:fill="FAFBFC"/>
           <w:vertAlign w:val="baseline"/>
           <w:lang w:val="en-US" w:eastAsia="zh-CN" w:bidi="ar"/>
@@ -1386,7 +1339,6 @@
           <w:kern w:val="0"/>
           <w:sz w:val="24"/>
           <w:szCs w:val="24"/>
-          <w:bdr w:val="none" w:color="auto" w:sz="0" w:space="0"/>
           <w:shd w:val="clear" w:fill="FAFBFC"/>
           <w:vertAlign w:val="baseline"/>
           <w:lang w:val="en-US" w:eastAsia="zh-CN" w:bidi="ar"/>
@@ -1403,7 +1355,6 @@
           <w:kern w:val="0"/>
           <w:sz w:val="24"/>
           <w:szCs w:val="24"/>
-          <w:bdr w:val="none" w:color="auto" w:sz="0" w:space="0"/>
           <w:shd w:val="clear" w:fill="FAFBFC"/>
           <w:vertAlign w:val="baseline"/>
           <w:lang w:val="en-US" w:eastAsia="zh-CN" w:bidi="ar"/>
@@ -1420,7 +1371,6 @@
           <w:kern w:val="0"/>
           <w:sz w:val="24"/>
           <w:szCs w:val="24"/>
-          <w:bdr w:val="none" w:color="auto" w:sz="0" w:space="0"/>
           <w:shd w:val="clear" w:fill="FAFBFC"/>
           <w:vertAlign w:val="baseline"/>
           <w:lang w:val="en-US" w:eastAsia="zh-CN" w:bidi="ar"/>
@@ -1437,7 +1387,6 @@
           <w:kern w:val="0"/>
           <w:sz w:val="24"/>
           <w:szCs w:val="24"/>
-          <w:bdr w:val="none" w:color="auto" w:sz="0" w:space="0"/>
           <w:shd w:val="clear" w:fill="FAFBFC"/>
           <w:vertAlign w:val="baseline"/>
           <w:lang w:val="en-US" w:eastAsia="zh-CN" w:bidi="ar"/>
@@ -1455,7 +1404,6 @@
           <w:kern w:val="0"/>
           <w:sz w:val="24"/>
           <w:szCs w:val="24"/>
-          <w:bdr w:val="none" w:color="auto" w:sz="0" w:space="0"/>
           <w:shd w:val="clear" w:fill="FAFBFC"/>
           <w:vertAlign w:val="baseline"/>
           <w:lang w:val="en-US" w:eastAsia="zh-CN" w:bidi="ar"/>
@@ -1472,7 +1420,6 @@
           <w:kern w:val="0"/>
           <w:sz w:val="24"/>
           <w:szCs w:val="24"/>
-          <w:bdr w:val="none" w:color="auto" w:sz="0" w:space="0"/>
           <w:shd w:val="clear" w:fill="FAFBFC"/>
           <w:vertAlign w:val="baseline"/>
           <w:lang w:val="en-US" w:eastAsia="zh-CN" w:bidi="ar"/>
@@ -1516,7 +1463,6 @@
           <w:kern w:val="0"/>
           <w:sz w:val="24"/>
           <w:szCs w:val="24"/>
-          <w:bdr w:val="none" w:color="auto" w:sz="0" w:space="0"/>
           <w:shd w:val="clear" w:fill="FAFBFC"/>
           <w:vertAlign w:val="baseline"/>
           <w:lang w:val="en-US" w:eastAsia="zh-CN" w:bidi="ar"/>
@@ -1589,7 +1535,6 @@
           <w:spacing w:val="0"/>
           <w:sz w:val="24"/>
           <w:szCs w:val="24"/>
-          <w:bdr w:val="none" w:color="auto" w:sz="0" w:space="0"/>
           <w:shd w:val="clear" w:fill="FFFFFF"/>
           <w:vertAlign w:val="baseline"/>
         </w:rPr>
@@ -1632,7 +1577,6 @@
           <w:spacing w:val="0"/>
           <w:sz w:val="24"/>
           <w:szCs w:val="24"/>
-          <w:bdr w:val="none" w:color="auto" w:sz="0" w:space="0"/>
           <w:shd w:val="clear" w:fill="FFFFFF"/>
           <w:vertAlign w:val="baseline"/>
         </w:rPr>
@@ -1676,7 +1620,6 @@
           <w:spacing w:val="0"/>
           <w:sz w:val="24"/>
           <w:szCs w:val="24"/>
-          <w:bdr w:val="none" w:color="auto" w:sz="0" w:space="0"/>
           <w:shd w:val="clear" w:fill="FAFBFC"/>
           <w:vertAlign w:val="baseline"/>
         </w:rPr>
@@ -1693,7 +1636,6 @@
           <w:spacing w:val="0"/>
           <w:sz w:val="24"/>
           <w:szCs w:val="24"/>
-          <w:bdr w:val="none" w:color="auto" w:sz="0" w:space="0"/>
           <w:shd w:val="clear" w:fill="FAFBFC"/>
           <w:vertAlign w:val="baseline"/>
         </w:rPr>
@@ -1710,7 +1652,6 @@
           <w:spacing w:val="0"/>
           <w:sz w:val="24"/>
           <w:szCs w:val="24"/>
-          <w:bdr w:val="none" w:color="auto" w:sz="0" w:space="0"/>
           <w:shd w:val="clear" w:fill="FAFBFC"/>
           <w:vertAlign w:val="baseline"/>
         </w:rPr>
@@ -1727,7 +1668,6 @@
           <w:spacing w:val="0"/>
           <w:sz w:val="24"/>
           <w:szCs w:val="24"/>
-          <w:bdr w:val="none" w:color="auto" w:sz="0" w:space="0"/>
           <w:shd w:val="clear" w:fill="FAFBFC"/>
           <w:vertAlign w:val="baseline"/>
         </w:rPr>
@@ -1744,7 +1684,6 @@
           <w:spacing w:val="0"/>
           <w:sz w:val="24"/>
           <w:szCs w:val="24"/>
-          <w:bdr w:val="none" w:color="auto" w:sz="0" w:space="0"/>
           <w:shd w:val="clear" w:fill="FAFBFC"/>
           <w:vertAlign w:val="baseline"/>
         </w:rPr>
@@ -1761,7 +1700,6 @@
           <w:spacing w:val="0"/>
           <w:sz w:val="24"/>
           <w:szCs w:val="24"/>
-          <w:bdr w:val="none" w:color="auto" w:sz="0" w:space="0"/>
           <w:shd w:val="clear" w:fill="FAFBFC"/>
           <w:vertAlign w:val="baseline"/>
         </w:rPr>
@@ -1777,7 +1715,6 @@
           <w:spacing w:val="0"/>
           <w:sz w:val="24"/>
           <w:szCs w:val="24"/>
-          <w:bdr w:val="none" w:color="auto" w:sz="0" w:space="0"/>
           <w:shd w:val="clear" w:fill="FAFBFC"/>
           <w:vertAlign w:val="baseline"/>
         </w:rPr>
@@ -1794,7 +1731,6 @@
           <w:spacing w:val="0"/>
           <w:sz w:val="24"/>
           <w:szCs w:val="24"/>
-          <w:bdr w:val="none" w:color="auto" w:sz="0" w:space="0"/>
           <w:shd w:val="clear" w:fill="FAFBFC"/>
           <w:vertAlign w:val="baseline"/>
         </w:rPr>
@@ -1839,7 +1775,6 @@
           <w:spacing w:val="0"/>
           <w:sz w:val="24"/>
           <w:szCs w:val="24"/>
-          <w:bdr w:val="none" w:color="auto" w:sz="0" w:space="0"/>
           <w:shd w:val="clear" w:fill="FFFFFF"/>
           <w:vertAlign w:val="baseline"/>
         </w:rPr>
@@ -1882,7 +1817,6 @@
           <w:spacing w:val="0"/>
           <w:sz w:val="24"/>
           <w:szCs w:val="24"/>
-          <w:bdr w:val="none" w:color="auto" w:sz="0" w:space="0"/>
           <w:shd w:val="clear" w:fill="FFFFFF"/>
           <w:vertAlign w:val="baseline"/>
         </w:rPr>
@@ -1926,7 +1860,6 @@
           <w:spacing w:val="0"/>
           <w:sz w:val="24"/>
           <w:szCs w:val="24"/>
-          <w:bdr w:val="none" w:color="auto" w:sz="0" w:space="0"/>
           <w:shd w:val="clear" w:fill="FAFBFC"/>
           <w:vertAlign w:val="baseline"/>
         </w:rPr>
@@ -1943,7 +1876,6 @@
           <w:spacing w:val="0"/>
           <w:sz w:val="24"/>
           <w:szCs w:val="24"/>
-          <w:bdr w:val="none" w:color="auto" w:sz="0" w:space="0"/>
           <w:shd w:val="clear" w:fill="FAFBFC"/>
           <w:vertAlign w:val="baseline"/>
         </w:rPr>
@@ -1960,7 +1892,6 @@
           <w:spacing w:val="0"/>
           <w:sz w:val="24"/>
           <w:szCs w:val="24"/>
-          <w:bdr w:val="none" w:color="auto" w:sz="0" w:space="0"/>
           <w:shd w:val="clear" w:fill="FAFBFC"/>
           <w:vertAlign w:val="baseline"/>
         </w:rPr>
@@ -1977,7 +1908,6 @@
           <w:spacing w:val="0"/>
           <w:sz w:val="24"/>
           <w:szCs w:val="24"/>
-          <w:bdr w:val="none" w:color="auto" w:sz="0" w:space="0"/>
           <w:shd w:val="clear" w:fill="FAFBFC"/>
           <w:vertAlign w:val="baseline"/>
         </w:rPr>
@@ -1994,7 +1924,6 @@
           <w:spacing w:val="0"/>
           <w:sz w:val="24"/>
           <w:szCs w:val="24"/>
-          <w:bdr w:val="none" w:color="auto" w:sz="0" w:space="0"/>
           <w:shd w:val="clear" w:fill="FAFBFC"/>
           <w:vertAlign w:val="baseline"/>
         </w:rPr>
@@ -2011,7 +1940,6 @@
           <w:spacing w:val="0"/>
           <w:sz w:val="24"/>
           <w:szCs w:val="24"/>
-          <w:bdr w:val="none" w:color="auto" w:sz="0" w:space="0"/>
           <w:shd w:val="clear" w:fill="FAFBFC"/>
           <w:vertAlign w:val="baseline"/>
         </w:rPr>
@@ -2027,7 +1955,6 @@
           <w:spacing w:val="0"/>
           <w:sz w:val="24"/>
           <w:szCs w:val="24"/>
-          <w:bdr w:val="none" w:color="auto" w:sz="0" w:space="0"/>
           <w:shd w:val="clear" w:fill="FAFBFC"/>
           <w:vertAlign w:val="baseline"/>
         </w:rPr>
@@ -2044,7 +1971,6 @@
           <w:spacing w:val="0"/>
           <w:sz w:val="24"/>
           <w:szCs w:val="24"/>
-          <w:bdr w:val="none" w:color="auto" w:sz="0" w:space="0"/>
           <w:shd w:val="clear" w:fill="FAFBFC"/>
           <w:vertAlign w:val="baseline"/>
         </w:rPr>
@@ -3103,17 +3029,312 @@
         </w:rPr>
         <w:t xml:space="preserve">- </w:t>
       </w:r>
+      <w:r>
+        <w:rPr>
+          <w:rFonts w:hint="default" w:ascii="Arial" w:hAnsi="Arial" w:eastAsia="gotham" w:cs="Arial"/>
+          <w:sz w:val="24"/>
+          <w:szCs w:val="24"/>
+          <w:lang w:val="en-US"/>
+        </w:rPr>
+        <w:fldChar w:fldCharType="begin"/>
+      </w:r>
+      <w:r>
+        <w:rPr>
+          <w:rFonts w:hint="default" w:ascii="Arial" w:hAnsi="Arial" w:eastAsia="gotham" w:cs="Arial"/>
+          <w:sz w:val="24"/>
+          <w:szCs w:val="24"/>
+          <w:lang w:val="en-US"/>
+        </w:rPr>
+        <w:instrText xml:space="preserve"> HYPERLINK "https://www.youtube.com/watch?v=AQnR5TtXvZk" </w:instrText>
+      </w:r>
+      <w:r>
+        <w:rPr>
+          <w:rFonts w:hint="default" w:ascii="Arial" w:hAnsi="Arial" w:eastAsia="gotham" w:cs="Arial"/>
+          <w:sz w:val="24"/>
+          <w:szCs w:val="24"/>
+          <w:lang w:val="en-US"/>
+        </w:rPr>
+        <w:fldChar w:fldCharType="separate"/>
+      </w:r>
+      <w:r>
+        <w:rPr>
+          <w:rStyle w:val="9"/>
+          <w:rFonts w:hint="default" w:ascii="Arial" w:hAnsi="Arial" w:eastAsia="gotham" w:cs="Arial"/>
+          <w:sz w:val="24"/>
+          <w:szCs w:val="24"/>
+          <w:lang w:val="en-US"/>
+        </w:rPr>
+        <w:t>https://www.youtube.com/watch?v=AQnR5TtXvZk</w:t>
+      </w:r>
+      <w:r>
+        <w:rPr>
+          <w:rFonts w:hint="default" w:ascii="Arial" w:hAnsi="Arial" w:eastAsia="gotham" w:cs="Arial"/>
+          <w:sz w:val="24"/>
+          <w:szCs w:val="24"/>
+          <w:lang w:val="en-US"/>
+        </w:rPr>
+        <w:fldChar w:fldCharType="end"/>
+      </w:r>
+    </w:p>
+    <w:p>
+      <w:pPr>
+        <w:rPr>
+          <w:rFonts w:hint="default" w:ascii="Arial" w:hAnsi="Arial" w:eastAsia="gotham" w:cs="Arial"/>
+          <w:sz w:val="24"/>
+          <w:szCs w:val="24"/>
+          <w:lang w:val="en-US"/>
+        </w:rPr>
+      </w:pPr>
+    </w:p>
+    <w:p>
+      <w:pPr>
+        <w:rPr>
+          <w:rFonts w:hint="default" w:ascii="Arial" w:hAnsi="Arial" w:eastAsia="gotham" w:cs="Arial"/>
+          <w:sz w:val="24"/>
+          <w:szCs w:val="24"/>
+          <w:lang w:val="en-US"/>
+        </w:rPr>
+      </w:pPr>
+    </w:p>
+    <w:p>
+      <w:pPr>
+        <w:rPr>
+          <w:rFonts w:hint="default" w:ascii="Arial" w:hAnsi="Arial" w:eastAsia="gotham" w:cs="Arial"/>
+          <w:sz w:val="24"/>
+          <w:szCs w:val="24"/>
+          <w:lang w:val="en-US"/>
+        </w:rPr>
+      </w:pPr>
+      <w:r>
+        <w:rPr>
+          <w:rFonts w:hint="default" w:ascii="Arial" w:hAnsi="Arial" w:eastAsia="gotham" w:cs="Arial"/>
+          <w:sz w:val="24"/>
+          <w:szCs w:val="24"/>
+          <w:lang w:val="en-US"/>
+        </w:rPr>
+        <w:t xml:space="preserve">Cursor </w:t>
+      </w:r>
+    </w:p>
+    <w:p>
+      <w:pPr>
+        <w:rPr>
+          <w:rFonts w:hint="default" w:ascii="Arial" w:hAnsi="Arial" w:eastAsia="gotham" w:cs="Arial"/>
+          <w:sz w:val="24"/>
+          <w:szCs w:val="24"/>
+          <w:lang w:val="en-US"/>
+        </w:rPr>
+      </w:pPr>
+      <w:r>
+        <w:rPr>
+          <w:rFonts w:hint="default" w:ascii="Arial" w:hAnsi="Arial" w:eastAsia="gotham" w:cs="Arial"/>
+          <w:sz w:val="24"/>
+          <w:szCs w:val="24"/>
+          <w:lang w:val="en-US"/>
+        </w:rPr>
+        <w:fldChar w:fldCharType="begin"/>
+      </w:r>
+      <w:r>
+        <w:rPr>
+          <w:rFonts w:hint="default" w:ascii="Arial" w:hAnsi="Arial" w:eastAsia="gotham" w:cs="Arial"/>
+          <w:sz w:val="24"/>
+          <w:szCs w:val="24"/>
+          <w:lang w:val="en-US"/>
+        </w:rPr>
+        <w:instrText xml:space="preserve"> HYPERLINK "https://css-tricks.com/almanac/properties/c/cursor/" </w:instrText>
+      </w:r>
+      <w:r>
+        <w:rPr>
+          <w:rFonts w:hint="default" w:ascii="Arial" w:hAnsi="Arial" w:eastAsia="gotham" w:cs="Arial"/>
+          <w:sz w:val="24"/>
+          <w:szCs w:val="24"/>
+          <w:lang w:val="en-US"/>
+        </w:rPr>
+        <w:fldChar w:fldCharType="separate"/>
+      </w:r>
+      <w:r>
+        <w:rPr>
+          <w:rStyle w:val="9"/>
+          <w:rFonts w:hint="default" w:ascii="Arial" w:hAnsi="Arial" w:eastAsia="gotham" w:cs="Arial"/>
+          <w:sz w:val="24"/>
+          <w:szCs w:val="24"/>
+          <w:lang w:val="en-US"/>
+        </w:rPr>
+        <w:t>https://css-tricks.com/almanac/properties/c/cursor/</w:t>
+      </w:r>
+      <w:r>
+        <w:rPr>
+          <w:rFonts w:hint="default" w:ascii="Arial" w:hAnsi="Arial" w:eastAsia="gotham" w:cs="Arial"/>
+          <w:sz w:val="24"/>
+          <w:szCs w:val="24"/>
+          <w:lang w:val="en-US"/>
+        </w:rPr>
+        <w:fldChar w:fldCharType="end"/>
+      </w:r>
+    </w:p>
+    <w:p>
+      <w:pPr>
+        <w:rPr>
+          <w:rFonts w:hint="default" w:ascii="Arial" w:hAnsi="Arial" w:eastAsia="gotham" w:cs="Arial"/>
+          <w:sz w:val="24"/>
+          <w:szCs w:val="24"/>
+          <w:lang w:val="en-US"/>
+        </w:rPr>
+      </w:pPr>
+    </w:p>
+    <w:p>
+      <w:pPr>
+        <w:rPr>
+          <w:rFonts w:hint="default" w:ascii="Arial" w:hAnsi="Arial" w:eastAsia="gotham" w:cs="Arial"/>
+          <w:sz w:val="24"/>
+          <w:szCs w:val="24"/>
+          <w:lang w:val="en-US"/>
+        </w:rPr>
+      </w:pPr>
+    </w:p>
+    <w:p>
+      <w:pPr>
+        <w:rPr>
+          <w:rFonts w:hint="default" w:ascii="Arial" w:hAnsi="Arial" w:eastAsia="gotham" w:cs="Arial"/>
+          <w:sz w:val="24"/>
+          <w:szCs w:val="24"/>
+          <w:lang w:val="en-US"/>
+        </w:rPr>
+      </w:pPr>
+      <w:r>
+        <w:rPr>
+          <w:rFonts w:hint="default" w:ascii="Arial" w:hAnsi="Arial" w:eastAsia="gotham" w:cs="Arial"/>
+          <w:sz w:val="24"/>
+          <w:szCs w:val="24"/>
+          <w:lang w:val="en-US"/>
+        </w:rPr>
+        <w:t>Here's what I added to .kitten-image :</w:t>
+      </w:r>
+    </w:p>
+    <w:p>
+      <w:pPr>
+        <w:rPr>
+          <w:rFonts w:hint="default" w:ascii="Arial" w:hAnsi="Arial" w:eastAsia="gotham" w:cs="Arial"/>
+          <w:sz w:val="24"/>
+          <w:szCs w:val="24"/>
+          <w:lang w:val="en-US"/>
+        </w:rPr>
+      </w:pPr>
+    </w:p>
+    <w:p>
+      <w:pPr>
+        <w:rPr>
+          <w:rFonts w:hint="default" w:ascii="Arial" w:hAnsi="Arial" w:eastAsia="gotham" w:cs="Arial"/>
+          <w:sz w:val="24"/>
+          <w:szCs w:val="24"/>
+          <w:lang w:val="en-US"/>
+        </w:rPr>
+      </w:pPr>
+      <w:r>
+        <w:rPr>
+          <w:rFonts w:hint="default" w:ascii="Arial" w:hAnsi="Arial" w:eastAsia="gotham" w:cs="Arial"/>
+          <w:sz w:val="24"/>
+          <w:szCs w:val="24"/>
+          <w:lang w:val="en-US"/>
+        </w:rPr>
+        <w:t>.kitten-image {</w:t>
+      </w:r>
+    </w:p>
+    <w:p>
+      <w:pPr>
+        <w:rPr>
+          <w:rFonts w:hint="default" w:ascii="Arial" w:hAnsi="Arial" w:eastAsia="gotham" w:cs="Arial"/>
+          <w:sz w:val="24"/>
+          <w:szCs w:val="24"/>
+          <w:lang w:val="en-US"/>
+        </w:rPr>
+      </w:pPr>
+      <w:r>
+        <w:rPr>
+          <w:rFonts w:hint="default" w:ascii="Arial" w:hAnsi="Arial" w:eastAsia="gotham" w:cs="Arial"/>
+          <w:sz w:val="24"/>
+          <w:szCs w:val="24"/>
+          <w:lang w:val="en-US"/>
+        </w:rPr>
+        <w:t xml:space="preserve">  border: 5px dashed salmon;</w:t>
+      </w:r>
+    </w:p>
+    <w:p>
+      <w:pPr>
+        <w:rPr>
+          <w:rFonts w:hint="default" w:ascii="Arial" w:hAnsi="Arial" w:eastAsia="gotham" w:cs="Arial"/>
+          <w:sz w:val="24"/>
+          <w:szCs w:val="24"/>
+          <w:lang w:val="en-US"/>
+        </w:rPr>
+      </w:pPr>
+      <w:r>
+        <w:rPr>
+          <w:rFonts w:hint="default" w:ascii="Arial" w:hAnsi="Arial" w:eastAsia="gotham" w:cs="Arial"/>
+          <w:sz w:val="24"/>
+          <w:szCs w:val="24"/>
+          <w:lang w:val="en-US"/>
+        </w:rPr>
+        <w:t xml:space="preserve">  border-radius: 5px;</w:t>
+      </w:r>
+    </w:p>
+    <w:p>
+      <w:pPr>
+        <w:rPr>
+          <w:rFonts w:hint="default" w:ascii="Arial" w:hAnsi="Arial" w:eastAsia="gotham" w:cs="Arial"/>
+          <w:sz w:val="24"/>
+          <w:szCs w:val="24"/>
+          <w:lang w:val="en-US"/>
+        </w:rPr>
+      </w:pPr>
+      <w:r>
+        <w:rPr>
+          <w:rFonts w:hint="default" w:ascii="Arial" w:hAnsi="Arial" w:eastAsia="gotham" w:cs="Arial"/>
+          <w:sz w:val="24"/>
+          <w:szCs w:val="24"/>
+          <w:lang w:val="en-US"/>
+        </w:rPr>
+        <w:t xml:space="preserve">  cursor: pointer;</w:t>
+      </w:r>
+    </w:p>
+    <w:p>
+      <w:pPr>
+        <w:rPr>
+          <w:rFonts w:hint="default" w:ascii="Arial" w:hAnsi="Arial" w:eastAsia="gotham" w:cs="Arial"/>
+          <w:sz w:val="24"/>
+          <w:szCs w:val="24"/>
+          <w:lang w:val="en-US"/>
+        </w:rPr>
+      </w:pPr>
+      <w:r>
+        <w:rPr>
+          <w:rFonts w:hint="default" w:ascii="Arial" w:hAnsi="Arial" w:eastAsia="gotham" w:cs="Arial"/>
+          <w:sz w:val="24"/>
+          <w:szCs w:val="24"/>
+          <w:lang w:val="en-US"/>
+        </w:rPr>
+        <w:t xml:space="preserve">  box-shadow: 5px 5px 20px #ccc;</w:t>
+      </w:r>
+    </w:p>
+    <w:p>
+      <w:pPr>
+        <w:rPr>
+          <w:rFonts w:hint="default" w:ascii="Arial" w:hAnsi="Arial" w:eastAsia="gotham" w:cs="Arial"/>
+          <w:sz w:val="24"/>
+          <w:szCs w:val="24"/>
+          <w:lang w:val="en-US"/>
+        </w:rPr>
+      </w:pPr>
+      <w:r>
+        <w:rPr>
+          <w:rFonts w:hint="default" w:ascii="Arial" w:hAnsi="Arial" w:eastAsia="gotham" w:cs="Arial"/>
+          <w:sz w:val="24"/>
+          <w:szCs w:val="24"/>
+          <w:lang w:val="en-US"/>
+        </w:rPr>
+        <w:t>}</w:t>
+      </w:r>
       <w:bookmarkStart w:id="0" w:name="_GoBack"/>
       <w:bookmarkEnd w:id="0"/>
-      <w:r>
-        <w:rPr>
-          <w:rFonts w:hint="default" w:ascii="Arial" w:hAnsi="Arial" w:eastAsia="gotham" w:cs="Arial"/>
-          <w:sz w:val="24"/>
-          <w:szCs w:val="24"/>
-          <w:lang w:val="en-US"/>
-        </w:rPr>
-        <w:t>https://www.youtube.com/watch?v=AQnR5TtXvZk</w:t>
-      </w:r>
     </w:p>
     <w:sectPr>
       <w:headerReference r:id="rId3" w:type="default"/>
@@ -3164,7 +3385,7 @@
     <w:lsdException w:qFormat="1" w:unhideWhenUsed="0" w:uiPriority="0" w:semiHidden="0" w:name="Normal"/>
     <w:lsdException w:qFormat="1" w:unhideWhenUsed="0" w:uiPriority="0" w:semiHidden="0" w:name="heading 1"/>
     <w:lsdException w:qFormat="1" w:uiPriority="0" w:name="heading 2"/>
-    <w:lsdException w:qFormat="1" w:uiPriority="0" w:name="heading 3"/>
+    <w:lsdException w:qFormat="1" w:uiPriority="0" w:semiHidden="0" w:name="heading 3"/>
     <w:lsdException w:qFormat="1" w:uiPriority="0" w:name="heading 4"/>
     <w:lsdException w:qFormat="1" w:uiPriority="0" w:name="heading 5"/>
     <w:lsdException w:qFormat="1" w:uiPriority="0" w:name="heading 6"/>
@@ -3516,7 +3737,7 @@
       <w:jc w:val="left"/>
     </w:pPr>
     <w:rPr>
-      <w:rFonts w:ascii="Courier New" w:hAnsi="Courier New" w:cs="Courier New"/>
+      <w:rFonts w:ascii="Courier New" w:hAnsi="Courier New" w:eastAsia="SimSun" w:cs="Courier New"/>
       <w:kern w:val="0"/>
       <w:sz w:val="20"/>
       <w:szCs w:val="20"/>
@@ -3532,6 +3753,7 @@
       <w:jc w:val="left"/>
     </w:pPr>
     <w:rPr>
+      <w:rFonts w:ascii="Times New Roman" w:hAnsi="Times New Roman" w:eastAsia="SimSun" w:cs="Times New Roman"/>
       <w:kern w:val="0"/>
       <w:sz w:val="24"/>
       <w:szCs w:val="24"/>

</xml_diff>